<commit_message>
create a middleware and function (error.js) to handle possible errors
</commit_message>
<xml_diff>
--- a/Insomnia.docx
+++ b/Insomnia.docx
@@ -512,6 +512,179 @@
                     <a:xfrm>
                       <a:off x="0" y="0"/>
                       <a:ext cx="5731510" cy="2744470"/>
+                    </a:xfrm>
+                    <a:prstGeom prst="rect">
+                      <a:avLst/>
+                    </a:prstGeom>
+                  </pic:spPr>
+                </pic:pic>
+              </a:graphicData>
+            </a:graphic>
+          </wp:inline>
+        </w:drawing>
+      </w:r>
+    </w:p>
+    <w:p>
+      <w:r>
+        <w:t xml:space="preserve">After middleware is setup in index.js </w:t>
+      </w:r>
+    </w:p>
+    <w:p>
+      <w:r>
+        <w:drawing>
+          <wp:inline distT="0" distB="0" distL="0" distR="0" wp14:anchorId="46E1E698" wp14:editId="171DA567">
+            <wp:extent cx="5731510" cy="3022600"/>
+            <wp:effectExtent l="0" t="0" r="2540" b="6350"/>
+            <wp:docPr id="1749067245" name="Picture 1"/>
+            <wp:cNvGraphicFramePr>
+              <a:graphicFrameLocks xmlns:a="http://schemas.openxmlformats.org/drawingml/2006/main" noChangeAspect="1"/>
+            </wp:cNvGraphicFramePr>
+            <a:graphic xmlns:a="http://schemas.openxmlformats.org/drawingml/2006/main">
+              <a:graphicData uri="http://schemas.openxmlformats.org/drawingml/2006/picture">
+                <pic:pic xmlns:pic="http://schemas.openxmlformats.org/drawingml/2006/picture">
+                  <pic:nvPicPr>
+                    <pic:cNvPr id="1749067245" name=""/>
+                    <pic:cNvPicPr/>
+                  </pic:nvPicPr>
+                  <pic:blipFill>
+                    <a:blip r:embed="rId16"/>
+                    <a:stretch>
+                      <a:fillRect/>
+                    </a:stretch>
+                  </pic:blipFill>
+                  <pic:spPr>
+                    <a:xfrm>
+                      <a:off x="0" y="0"/>
+                      <a:ext cx="5731510" cy="3022600"/>
+                    </a:xfrm>
+                    <a:prstGeom prst="rect">
+                      <a:avLst/>
+                    </a:prstGeom>
+                  </pic:spPr>
+                </pic:pic>
+              </a:graphicData>
+            </a:graphic>
+          </wp:inline>
+        </w:drawing>
+      </w:r>
+    </w:p>
+    <w:p>
+      <w:r>
+        <w:lastRenderedPageBreak/>
+        <w:drawing>
+          <wp:inline distT="0" distB="0" distL="0" distR="0" wp14:anchorId="7C728DAB" wp14:editId="60BBA566">
+            <wp:extent cx="5731510" cy="2917825"/>
+            <wp:effectExtent l="0" t="0" r="2540" b="0"/>
+            <wp:docPr id="1884199522" name="Picture 1"/>
+            <wp:cNvGraphicFramePr>
+              <a:graphicFrameLocks xmlns:a="http://schemas.openxmlformats.org/drawingml/2006/main" noChangeAspect="1"/>
+            </wp:cNvGraphicFramePr>
+            <a:graphic xmlns:a="http://schemas.openxmlformats.org/drawingml/2006/main">
+              <a:graphicData uri="http://schemas.openxmlformats.org/drawingml/2006/picture">
+                <pic:pic xmlns:pic="http://schemas.openxmlformats.org/drawingml/2006/picture">
+                  <pic:nvPicPr>
+                    <pic:cNvPr id="1884199522" name=""/>
+                    <pic:cNvPicPr/>
+                  </pic:nvPicPr>
+                  <pic:blipFill>
+                    <a:blip r:embed="rId17"/>
+                    <a:stretch>
+                      <a:fillRect/>
+                    </a:stretch>
+                  </pic:blipFill>
+                  <pic:spPr>
+                    <a:xfrm>
+                      <a:off x="0" y="0"/>
+                      <a:ext cx="5731510" cy="2917825"/>
+                    </a:xfrm>
+                    <a:prstGeom prst="rect">
+                      <a:avLst/>
+                    </a:prstGeom>
+                  </pic:spPr>
+                </pic:pic>
+              </a:graphicData>
+            </a:graphic>
+          </wp:inline>
+        </w:drawing>
+      </w:r>
+    </w:p>
+    <w:p>
+      <w:r>
+        <w:t xml:space="preserve">For the same error of user already exists </w:t>
+      </w:r>
+    </w:p>
+    <w:p>
+      <w:r>
+        <w:drawing>
+          <wp:inline distT="0" distB="0" distL="0" distR="0" wp14:anchorId="64A41F72" wp14:editId="184F9F47">
+            <wp:extent cx="5731510" cy="4215765"/>
+            <wp:effectExtent l="0" t="0" r="2540" b="0"/>
+            <wp:docPr id="1631183130" name="Picture 1"/>
+            <wp:cNvGraphicFramePr>
+              <a:graphicFrameLocks xmlns:a="http://schemas.openxmlformats.org/drawingml/2006/main" noChangeAspect="1"/>
+            </wp:cNvGraphicFramePr>
+            <a:graphic xmlns:a="http://schemas.openxmlformats.org/drawingml/2006/main">
+              <a:graphicData uri="http://schemas.openxmlformats.org/drawingml/2006/picture">
+                <pic:pic xmlns:pic="http://schemas.openxmlformats.org/drawingml/2006/picture">
+                  <pic:nvPicPr>
+                    <pic:cNvPr id="1631183130" name=""/>
+                    <pic:cNvPicPr/>
+                  </pic:nvPicPr>
+                  <pic:blipFill>
+                    <a:blip r:embed="rId18"/>
+                    <a:stretch>
+                      <a:fillRect/>
+                    </a:stretch>
+                  </pic:blipFill>
+                  <pic:spPr>
+                    <a:xfrm>
+                      <a:off x="0" y="0"/>
+                      <a:ext cx="5731510" cy="4215765"/>
+                    </a:xfrm>
+                    <a:prstGeom prst="rect">
+                      <a:avLst/>
+                    </a:prstGeom>
+                  </pic:spPr>
+                </pic:pic>
+              </a:graphicData>
+            </a:graphic>
+          </wp:inline>
+        </w:drawing>
+      </w:r>
+    </w:p>
+    <w:p>
+      <w:r>
+        <w:t xml:space="preserve">The failure /error statement </w:t>
+      </w:r>
+    </w:p>
+    <w:p>
+      <w:r>
+        <w:lastRenderedPageBreak/>
+        <w:drawing>
+          <wp:inline distT="0" distB="0" distL="0" distR="0" wp14:anchorId="36EE9BC2" wp14:editId="41E77257">
+            <wp:extent cx="5731510" cy="2806700"/>
+            <wp:effectExtent l="0" t="0" r="2540" b="0"/>
+            <wp:docPr id="196993196" name="Picture 1"/>
+            <wp:cNvGraphicFramePr>
+              <a:graphicFrameLocks xmlns:a="http://schemas.openxmlformats.org/drawingml/2006/main" noChangeAspect="1"/>
+            </wp:cNvGraphicFramePr>
+            <a:graphic xmlns:a="http://schemas.openxmlformats.org/drawingml/2006/main">
+              <a:graphicData uri="http://schemas.openxmlformats.org/drawingml/2006/picture">
+                <pic:pic xmlns:pic="http://schemas.openxmlformats.org/drawingml/2006/picture">
+                  <pic:nvPicPr>
+                    <pic:cNvPr id="196993196" name=""/>
+                    <pic:cNvPicPr/>
+                  </pic:nvPicPr>
+                  <pic:blipFill>
+                    <a:blip r:embed="rId19"/>
+                    <a:stretch>
+                      <a:fillRect/>
+                    </a:stretch>
+                  </pic:blipFill>
+                  <pic:spPr>
+                    <a:xfrm>
+                      <a:off x="0" y="0"/>
+                      <a:ext cx="5731510" cy="2806700"/>
                     </a:xfrm>
                     <a:prstGeom prst="rect">
                       <a:avLst/>

</xml_diff>

<commit_message>
create sign in api route
</commit_message>
<xml_diff>
--- a/Insomnia.docx
+++ b/Insomnia.docx
@@ -3,16 +3,11 @@
 <w:document xmlns:wpc="http://schemas.microsoft.com/office/word/2010/wordprocessingCanvas" xmlns:cx="http://schemas.microsoft.com/office/drawing/2014/chartex" xmlns:cx1="http://schemas.microsoft.com/office/drawing/2015/9/8/chartex" xmlns:cx2="http://schemas.microsoft.com/office/drawing/2015/10/21/chartex" xmlns:cx3="http://schemas.microsoft.com/office/drawing/2016/5/9/chartex" xmlns:cx4="http://schemas.microsoft.com/office/drawing/2016/5/10/chartex" xmlns:cx5="http://schemas.microsoft.com/office/drawing/2016/5/11/chartex" xmlns:cx6="http://schemas.microsoft.com/office/drawing/2016/5/12/chartex" xmlns:cx7="http://schemas.microsoft.com/office/drawing/2016/5/13/chartex" xmlns:cx8="http://schemas.microsoft.com/office/drawing/2016/5/14/chartex" xmlns:mc="http://schemas.openxmlformats.org/markup-compatibility/2006" xmlns:aink="http://schemas.microsoft.com/office/drawing/2016/ink" xmlns:am3d="http://schemas.microsoft.com/office/drawing/2017/model3d" xmlns:o="urn:schemas-microsoft-com:office:office" xmlns:oel="http://schemas.microsoft.com/office/2019/extlst" xmlns:r="http://schemas.openxmlformats.org/officeDocument/2006/relationships" xmlns:m="http://schemas.openxmlformats.org/officeDocument/2006/math" xmlns:v="urn:schemas-microsoft-com:vml" xmlns:wp14="http://schemas.microsoft.com/office/word/2010/wordprocessingDrawing" xmlns:wp="http://schemas.openxmlformats.org/drawingml/2006/wordprocessingDrawing" xmlns:w10="urn:schemas-microsoft-com:office:word" xmlns:w="http://schemas.openxmlformats.org/wordprocessingml/2006/main" xmlns:w14="http://schemas.microsoft.com/office/word/2010/wordml" xmlns:w15="http://schemas.microsoft.com/office/word/2012/wordml" xmlns:w16cex="http://schemas.microsoft.com/office/word/2018/wordml/cex" xmlns:w16cid="http://schemas.microsoft.com/office/word/2016/wordml/cid" xmlns:w16="http://schemas.microsoft.com/office/word/2018/wordml" xmlns:w16du="http://schemas.microsoft.com/office/word/2023/wordml/word16du" xmlns:w16sdtdh="http://schemas.microsoft.com/office/word/2020/wordml/sdtdatahash" xmlns:w16se="http://schemas.microsoft.com/office/word/2015/wordml/symex" xmlns:wpg="http://schemas.microsoft.com/office/word/2010/wordprocessingGroup" xmlns:wpi="http://schemas.microsoft.com/office/word/2010/wordprocessingInk" xmlns:wne="http://schemas.microsoft.com/office/word/2006/wordml" xmlns:wps="http://schemas.microsoft.com/office/word/2010/wordprocessingShape" mc:Ignorable="w14 w15 w16se w16cid w16 w16cex w16sdtdh w16du wp14">
   <w:body>
     <w:p>
-      <w:proofErr w:type="gramStart"/>
       <w:r>
         <w:t>Signup</w:t>
       </w:r>
       <w:r>
-        <w:t>(</w:t>
-      </w:r>
-      <w:proofErr w:type="gramEnd"/>
-      <w:r>
-        <w:t>auth )</w:t>
+        <w:t>(auth )</w:t>
       </w:r>
     </w:p>
     <w:p>
@@ -685,6 +680,329 @@
                     <a:xfrm>
                       <a:off x="0" y="0"/>
                       <a:ext cx="5731510" cy="2806700"/>
+                    </a:xfrm>
+                    <a:prstGeom prst="rect">
+                      <a:avLst/>
+                    </a:prstGeom>
+                  </pic:spPr>
+                </pic:pic>
+              </a:graphicData>
+            </a:graphic>
+          </wp:inline>
+        </w:drawing>
+      </w:r>
+    </w:p>
+    <w:p>
+      <w:r>
+        <w:t xml:space="preserve">Sign in </w:t>
+      </w:r>
+      <w:r>
+        <w:drawing>
+          <wp:inline distT="0" distB="0" distL="0" distR="0" wp14:anchorId="5E612F7F" wp14:editId="2B78624B">
+            <wp:extent cx="5731510" cy="2977515"/>
+            <wp:effectExtent l="0" t="0" r="2540" b="0"/>
+            <wp:docPr id="1550522413" name="Picture 1"/>
+            <wp:cNvGraphicFramePr>
+              <a:graphicFrameLocks xmlns:a="http://schemas.openxmlformats.org/drawingml/2006/main" noChangeAspect="1"/>
+            </wp:cNvGraphicFramePr>
+            <a:graphic xmlns:a="http://schemas.openxmlformats.org/drawingml/2006/main">
+              <a:graphicData uri="http://schemas.openxmlformats.org/drawingml/2006/picture">
+                <pic:pic xmlns:pic="http://schemas.openxmlformats.org/drawingml/2006/picture">
+                  <pic:nvPicPr>
+                    <pic:cNvPr id="1550522413" name=""/>
+                    <pic:cNvPicPr/>
+                  </pic:nvPicPr>
+                  <pic:blipFill>
+                    <a:blip r:embed="rId20"/>
+                    <a:stretch>
+                      <a:fillRect/>
+                    </a:stretch>
+                  </pic:blipFill>
+                  <pic:spPr>
+                    <a:xfrm>
+                      <a:off x="0" y="0"/>
+                      <a:ext cx="5731510" cy="2977515"/>
+                    </a:xfrm>
+                    <a:prstGeom prst="rect">
+                      <a:avLst/>
+                    </a:prstGeom>
+                  </pic:spPr>
+                </pic:pic>
+              </a:graphicData>
+            </a:graphic>
+          </wp:inline>
+        </w:drawing>
+      </w:r>
+    </w:p>
+    <w:p>
+      <w:r>
+        <w:lastRenderedPageBreak/>
+        <w:drawing>
+          <wp:inline distT="0" distB="0" distL="0" distR="0" wp14:anchorId="35858F1A" wp14:editId="4245A5E7">
+            <wp:extent cx="5731510" cy="2751455"/>
+            <wp:effectExtent l="0" t="0" r="2540" b="0"/>
+            <wp:docPr id="160804708" name="Picture 1"/>
+            <wp:cNvGraphicFramePr>
+              <a:graphicFrameLocks xmlns:a="http://schemas.openxmlformats.org/drawingml/2006/main" noChangeAspect="1"/>
+            </wp:cNvGraphicFramePr>
+            <a:graphic xmlns:a="http://schemas.openxmlformats.org/drawingml/2006/main">
+              <a:graphicData uri="http://schemas.openxmlformats.org/drawingml/2006/picture">
+                <pic:pic xmlns:pic="http://schemas.openxmlformats.org/drawingml/2006/picture">
+                  <pic:nvPicPr>
+                    <pic:cNvPr id="160804708" name=""/>
+                    <pic:cNvPicPr/>
+                  </pic:nvPicPr>
+                  <pic:blipFill>
+                    <a:blip r:embed="rId21"/>
+                    <a:stretch>
+                      <a:fillRect/>
+                    </a:stretch>
+                  </pic:blipFill>
+                  <pic:spPr>
+                    <a:xfrm>
+                      <a:off x="0" y="0"/>
+                      <a:ext cx="5731510" cy="2751455"/>
+                    </a:xfrm>
+                    <a:prstGeom prst="rect">
+                      <a:avLst/>
+                    </a:prstGeom>
+                  </pic:spPr>
+                </pic:pic>
+              </a:graphicData>
+            </a:graphic>
+          </wp:inline>
+        </w:drawing>
+      </w:r>
+    </w:p>
+    <w:p>
+      <w:r>
+        <w:drawing>
+          <wp:inline distT="0" distB="0" distL="0" distR="0" wp14:anchorId="0C01C2CA" wp14:editId="1DC07A45">
+            <wp:extent cx="5731510" cy="2571115"/>
+            <wp:effectExtent l="0" t="0" r="2540" b="635"/>
+            <wp:docPr id="1753367136" name="Picture 1"/>
+            <wp:cNvGraphicFramePr>
+              <a:graphicFrameLocks xmlns:a="http://schemas.openxmlformats.org/drawingml/2006/main" noChangeAspect="1"/>
+            </wp:cNvGraphicFramePr>
+            <a:graphic xmlns:a="http://schemas.openxmlformats.org/drawingml/2006/main">
+              <a:graphicData uri="http://schemas.openxmlformats.org/drawingml/2006/picture">
+                <pic:pic xmlns:pic="http://schemas.openxmlformats.org/drawingml/2006/picture">
+                  <pic:nvPicPr>
+                    <pic:cNvPr id="1753367136" name=""/>
+                    <pic:cNvPicPr/>
+                  </pic:nvPicPr>
+                  <pic:blipFill>
+                    <a:blip r:embed="rId22"/>
+                    <a:stretch>
+                      <a:fillRect/>
+                    </a:stretch>
+                  </pic:blipFill>
+                  <pic:spPr>
+                    <a:xfrm>
+                      <a:off x="0" y="0"/>
+                      <a:ext cx="5731510" cy="2571115"/>
+                    </a:xfrm>
+                    <a:prstGeom prst="rect">
+                      <a:avLst/>
+                    </a:prstGeom>
+                  </pic:spPr>
+                </pic:pic>
+              </a:graphicData>
+            </a:graphic>
+          </wp:inline>
+        </w:drawing>
+      </w:r>
+    </w:p>
+    <w:p>
+      <w:r>
+        <w:drawing>
+          <wp:inline distT="0" distB="0" distL="0" distR="0" wp14:anchorId="4D66FC34" wp14:editId="4C5B5FEA">
+            <wp:extent cx="5731510" cy="2571115"/>
+            <wp:effectExtent l="0" t="0" r="2540" b="635"/>
+            <wp:docPr id="104440605" name="Picture 1"/>
+            <wp:cNvGraphicFramePr>
+              <a:graphicFrameLocks xmlns:a="http://schemas.openxmlformats.org/drawingml/2006/main" noChangeAspect="1"/>
+            </wp:cNvGraphicFramePr>
+            <a:graphic xmlns:a="http://schemas.openxmlformats.org/drawingml/2006/main">
+              <a:graphicData uri="http://schemas.openxmlformats.org/drawingml/2006/picture">
+                <pic:pic xmlns:pic="http://schemas.openxmlformats.org/drawingml/2006/picture">
+                  <pic:nvPicPr>
+                    <pic:cNvPr id="104440605" name=""/>
+                    <pic:cNvPicPr/>
+                  </pic:nvPicPr>
+                  <pic:blipFill>
+                    <a:blip r:embed="rId23"/>
+                    <a:stretch>
+                      <a:fillRect/>
+                    </a:stretch>
+                  </pic:blipFill>
+                  <pic:spPr>
+                    <a:xfrm>
+                      <a:off x="0" y="0"/>
+                      <a:ext cx="5731510" cy="2571115"/>
+                    </a:xfrm>
+                    <a:prstGeom prst="rect">
+                      <a:avLst/>
+                    </a:prstGeom>
+                  </pic:spPr>
+                </pic:pic>
+              </a:graphicData>
+            </a:graphic>
+          </wp:inline>
+        </w:drawing>
+      </w:r>
+    </w:p>
+    <w:p>
+      <w:r>
+        <w:lastRenderedPageBreak/>
+        <w:drawing>
+          <wp:inline distT="0" distB="0" distL="0" distR="0" wp14:anchorId="1BB0CDDB" wp14:editId="51AC30DF">
+            <wp:extent cx="5731510" cy="2638425"/>
+            <wp:effectExtent l="0" t="0" r="2540" b="9525"/>
+            <wp:docPr id="1474330441" name="Picture 1"/>
+            <wp:cNvGraphicFramePr>
+              <a:graphicFrameLocks xmlns:a="http://schemas.openxmlformats.org/drawingml/2006/main" noChangeAspect="1"/>
+            </wp:cNvGraphicFramePr>
+            <a:graphic xmlns:a="http://schemas.openxmlformats.org/drawingml/2006/main">
+              <a:graphicData uri="http://schemas.openxmlformats.org/drawingml/2006/picture">
+                <pic:pic xmlns:pic="http://schemas.openxmlformats.org/drawingml/2006/picture">
+                  <pic:nvPicPr>
+                    <pic:cNvPr id="1474330441" name=""/>
+                    <pic:cNvPicPr/>
+                  </pic:nvPicPr>
+                  <pic:blipFill>
+                    <a:blip r:embed="rId24"/>
+                    <a:stretch>
+                      <a:fillRect/>
+                    </a:stretch>
+                  </pic:blipFill>
+                  <pic:spPr>
+                    <a:xfrm>
+                      <a:off x="0" y="0"/>
+                      <a:ext cx="5731510" cy="2638425"/>
+                    </a:xfrm>
+                    <a:prstGeom prst="rect">
+                      <a:avLst/>
+                    </a:prstGeom>
+                  </pic:spPr>
+                </pic:pic>
+              </a:graphicData>
+            </a:graphic>
+          </wp:inline>
+        </w:drawing>
+      </w:r>
+    </w:p>
+    <w:p>
+      <w:r>
+        <w:drawing>
+          <wp:inline distT="0" distB="0" distL="0" distR="0" wp14:anchorId="177FB5ED" wp14:editId="7BAE9E57">
+            <wp:extent cx="5731510" cy="2759075"/>
+            <wp:effectExtent l="0" t="0" r="2540" b="3175"/>
+            <wp:docPr id="1447452994" name="Picture 1"/>
+            <wp:cNvGraphicFramePr>
+              <a:graphicFrameLocks xmlns:a="http://schemas.openxmlformats.org/drawingml/2006/main" noChangeAspect="1"/>
+            </wp:cNvGraphicFramePr>
+            <a:graphic xmlns:a="http://schemas.openxmlformats.org/drawingml/2006/main">
+              <a:graphicData uri="http://schemas.openxmlformats.org/drawingml/2006/picture">
+                <pic:pic xmlns:pic="http://schemas.openxmlformats.org/drawingml/2006/picture">
+                  <pic:nvPicPr>
+                    <pic:cNvPr id="1447452994" name=""/>
+                    <pic:cNvPicPr/>
+                  </pic:nvPicPr>
+                  <pic:blipFill>
+                    <a:blip r:embed="rId25"/>
+                    <a:stretch>
+                      <a:fillRect/>
+                    </a:stretch>
+                  </pic:blipFill>
+                  <pic:spPr>
+                    <a:xfrm>
+                      <a:off x="0" y="0"/>
+                      <a:ext cx="5731510" cy="2759075"/>
+                    </a:xfrm>
+                    <a:prstGeom prst="rect">
+                      <a:avLst/>
+                    </a:prstGeom>
+                  </pic:spPr>
+                </pic:pic>
+              </a:graphicData>
+            </a:graphic>
+          </wp:inline>
+        </w:drawing>
+      </w:r>
+    </w:p>
+    <w:p>
+      <w:r>
+        <w:t>Signup</w:t>
+      </w:r>
+    </w:p>
+    <w:p>
+      <w:r>
+        <w:drawing>
+          <wp:inline distT="0" distB="0" distL="0" distR="0" wp14:anchorId="332EF20E" wp14:editId="5DF27DE8">
+            <wp:extent cx="5731510" cy="2788920"/>
+            <wp:effectExtent l="0" t="0" r="2540" b="0"/>
+            <wp:docPr id="566014331" name="Picture 1"/>
+            <wp:cNvGraphicFramePr>
+              <a:graphicFrameLocks xmlns:a="http://schemas.openxmlformats.org/drawingml/2006/main" noChangeAspect="1"/>
+            </wp:cNvGraphicFramePr>
+            <a:graphic xmlns:a="http://schemas.openxmlformats.org/drawingml/2006/main">
+              <a:graphicData uri="http://schemas.openxmlformats.org/drawingml/2006/picture">
+                <pic:pic xmlns:pic="http://schemas.openxmlformats.org/drawingml/2006/picture">
+                  <pic:nvPicPr>
+                    <pic:cNvPr id="566014331" name=""/>
+                    <pic:cNvPicPr/>
+                  </pic:nvPicPr>
+                  <pic:blipFill>
+                    <a:blip r:embed="rId26"/>
+                    <a:stretch>
+                      <a:fillRect/>
+                    </a:stretch>
+                  </pic:blipFill>
+                  <pic:spPr>
+                    <a:xfrm>
+                      <a:off x="0" y="0"/>
+                      <a:ext cx="5731510" cy="2788920"/>
+                    </a:xfrm>
+                    <a:prstGeom prst="rect">
+                      <a:avLst/>
+                    </a:prstGeom>
+                  </pic:spPr>
+                </pic:pic>
+              </a:graphicData>
+            </a:graphic>
+          </wp:inline>
+        </w:drawing>
+      </w:r>
+    </w:p>
+    <w:p>
+      <w:r>
+        <w:lastRenderedPageBreak/>
+        <w:drawing>
+          <wp:inline distT="0" distB="0" distL="0" distR="0" wp14:anchorId="5828161F" wp14:editId="2009B0FB">
+            <wp:extent cx="5731510" cy="2969260"/>
+            <wp:effectExtent l="0" t="0" r="2540" b="2540"/>
+            <wp:docPr id="2099429265" name="Picture 1"/>
+            <wp:cNvGraphicFramePr>
+              <a:graphicFrameLocks xmlns:a="http://schemas.openxmlformats.org/drawingml/2006/main" noChangeAspect="1"/>
+            </wp:cNvGraphicFramePr>
+            <a:graphic xmlns:a="http://schemas.openxmlformats.org/drawingml/2006/main">
+              <a:graphicData uri="http://schemas.openxmlformats.org/drawingml/2006/picture">
+                <pic:pic xmlns:pic="http://schemas.openxmlformats.org/drawingml/2006/picture">
+                  <pic:nvPicPr>
+                    <pic:cNvPr id="2099429265" name=""/>
+                    <pic:cNvPicPr/>
+                  </pic:nvPicPr>
+                  <pic:blipFill>
+                    <a:blip r:embed="rId27"/>
+                    <a:stretch>
+                      <a:fillRect/>
+                    </a:stretch>
+                  </pic:blipFill>
+                  <pic:spPr>
+                    <a:xfrm>
+                      <a:off x="0" y="0"/>
+                      <a:ext cx="5731510" cy="2969260"/>
                     </a:xfrm>
                     <a:prstGeom prst="rect">
                       <a:avLst/>

</xml_diff>

<commit_message>
create user update api
</commit_message>
<xml_diff>
--- a/Insomnia.docx
+++ b/Insomnia.docx
@@ -1157,7 +1157,148 @@
         </w:drawing>
       </w:r>
     </w:p>
-    <w:p/>
+    <w:p>
+      <w:r>
+        <w:t>Update request</w:t>
+      </w:r>
+    </w:p>
+    <w:p>
+      <w:r>
+        <w:t>Sign in first</w:t>
+      </w:r>
+    </w:p>
+    <w:p>
+      <w:r>
+        <w:lastRenderedPageBreak/>
+        <w:drawing>
+          <wp:inline distT="0" distB="0" distL="0" distR="0" wp14:anchorId="537190AA" wp14:editId="3EEEC6A9">
+            <wp:extent cx="5731510" cy="2762250"/>
+            <wp:effectExtent l="0" t="0" r="2540" b="0"/>
+            <wp:docPr id="276287825" name="Picture 1"/>
+            <wp:cNvGraphicFramePr>
+              <a:graphicFrameLocks xmlns:a="http://schemas.openxmlformats.org/drawingml/2006/main" noChangeAspect="1"/>
+            </wp:cNvGraphicFramePr>
+            <a:graphic xmlns:a="http://schemas.openxmlformats.org/drawingml/2006/main">
+              <a:graphicData uri="http://schemas.openxmlformats.org/drawingml/2006/picture">
+                <pic:pic xmlns:pic="http://schemas.openxmlformats.org/drawingml/2006/picture">
+                  <pic:nvPicPr>
+                    <pic:cNvPr id="276287825" name=""/>
+                    <pic:cNvPicPr/>
+                  </pic:nvPicPr>
+                  <pic:blipFill>
+                    <a:blip r:embed="rId31"/>
+                    <a:stretch>
+                      <a:fillRect/>
+                    </a:stretch>
+                  </pic:blipFill>
+                  <pic:spPr>
+                    <a:xfrm>
+                      <a:off x="0" y="0"/>
+                      <a:ext cx="5731510" cy="2762250"/>
+                    </a:xfrm>
+                    <a:prstGeom prst="rect">
+                      <a:avLst/>
+                    </a:prstGeom>
+                  </pic:spPr>
+                </pic:pic>
+              </a:graphicData>
+            </a:graphic>
+          </wp:inline>
+        </w:drawing>
+      </w:r>
+    </w:p>
+    <w:p>
+      <w:r>
+        <w:drawing>
+          <wp:inline distT="0" distB="0" distL="0" distR="0" wp14:anchorId="6077C6F0" wp14:editId="758E18DF">
+            <wp:extent cx="5731510" cy="2992120"/>
+            <wp:effectExtent l="0" t="0" r="2540" b="0"/>
+            <wp:docPr id="479505285" name="Picture 1"/>
+            <wp:cNvGraphicFramePr>
+              <a:graphicFrameLocks xmlns:a="http://schemas.openxmlformats.org/drawingml/2006/main" noChangeAspect="1"/>
+            </wp:cNvGraphicFramePr>
+            <a:graphic xmlns:a="http://schemas.openxmlformats.org/drawingml/2006/main">
+              <a:graphicData uri="http://schemas.openxmlformats.org/drawingml/2006/picture">
+                <pic:pic xmlns:pic="http://schemas.openxmlformats.org/drawingml/2006/picture">
+                  <pic:nvPicPr>
+                    <pic:cNvPr id="479505285" name=""/>
+                    <pic:cNvPicPr/>
+                  </pic:nvPicPr>
+                  <pic:blipFill>
+                    <a:blip r:embed="rId32"/>
+                    <a:stretch>
+                      <a:fillRect/>
+                    </a:stretch>
+                  </pic:blipFill>
+                  <pic:spPr>
+                    <a:xfrm>
+                      <a:off x="0" y="0"/>
+                      <a:ext cx="5731510" cy="2992120"/>
+                    </a:xfrm>
+                    <a:prstGeom prst="rect">
+                      <a:avLst/>
+                    </a:prstGeom>
+                  </pic:spPr>
+                </pic:pic>
+              </a:graphicData>
+            </a:graphic>
+          </wp:inline>
+        </w:drawing>
+      </w:r>
+    </w:p>
+    <w:p>
+      <w:r>
+        <w:t xml:space="preserve">When </w:t>
+      </w:r>
+      <w:proofErr w:type="spellStart"/>
+      <w:r>
+        <w:t>id</w:t>
+      </w:r>
+      <w:proofErr w:type="spellEnd"/>
+      <w:r>
+        <w:t xml:space="preserve"> is changed </w:t>
+      </w:r>
+    </w:p>
+    <w:p>
+      <w:r>
+        <w:lastRenderedPageBreak/>
+        <w:drawing>
+          <wp:inline distT="0" distB="0" distL="0" distR="0" wp14:anchorId="02ED26C0" wp14:editId="5AFE5D8A">
+            <wp:extent cx="5731510" cy="2910840"/>
+            <wp:effectExtent l="0" t="0" r="2540" b="3810"/>
+            <wp:docPr id="1689755635" name="Picture 1"/>
+            <wp:cNvGraphicFramePr>
+              <a:graphicFrameLocks xmlns:a="http://schemas.openxmlformats.org/drawingml/2006/main" noChangeAspect="1"/>
+            </wp:cNvGraphicFramePr>
+            <a:graphic xmlns:a="http://schemas.openxmlformats.org/drawingml/2006/main">
+              <a:graphicData uri="http://schemas.openxmlformats.org/drawingml/2006/picture">
+                <pic:pic xmlns:pic="http://schemas.openxmlformats.org/drawingml/2006/picture">
+                  <pic:nvPicPr>
+                    <pic:cNvPr id="1689755635" name=""/>
+                    <pic:cNvPicPr/>
+                  </pic:nvPicPr>
+                  <pic:blipFill>
+                    <a:blip r:embed="rId33"/>
+                    <a:stretch>
+                      <a:fillRect/>
+                    </a:stretch>
+                  </pic:blipFill>
+                  <pic:spPr>
+                    <a:xfrm>
+                      <a:off x="0" y="0"/>
+                      <a:ext cx="5731510" cy="2910840"/>
+                    </a:xfrm>
+                    <a:prstGeom prst="rect">
+                      <a:avLst/>
+                    </a:prstGeom>
+                  </pic:spPr>
+                </pic:pic>
+              </a:graphicData>
+            </a:graphic>
+          </wp:inline>
+        </w:drawing>
+      </w:r>
+    </w:p>
     <w:p/>
     <w:p/>
     <w:sectPr>

</xml_diff>